<commit_message>
Irving tweaks + ChevyChase Compute
</commit_message>
<xml_diff>
--- a/Presentations/2018-05-22-Irving/535-Agenda-Irving.docx
+++ b/Presentations/2018-05-22-Irving/535-Agenda-Irving.docx
@@ -201,6 +201,7 @@
           <w:shd w:val="clear" w:color="auto" w:fill="FFFFFF"/>
         </w:rPr>
       </w:pPr>
+      <w:proofErr w:type="gramStart"/>
       <w:r>
         <w:rPr>
           <w:rFonts w:cs="Arial"/>
@@ -226,7 +227,17 @@
           <w:szCs w:val="38"/>
           <w:shd w:val="clear" w:color="auto" w:fill="FFFFFF"/>
         </w:rPr>
-        <w:t xml:space="preserve"> MPR 4005</w:t>
+        <w:t xml:space="preserve"> MPR</w:t>
+      </w:r>
+      <w:proofErr w:type="gramEnd"/>
+      <w:r>
+        <w:rPr>
+          <w:rFonts w:cs="Arial"/>
+          <w:sz w:val="38"/>
+          <w:szCs w:val="38"/>
+          <w:shd w:val="clear" w:color="auto" w:fill="FFFFFF"/>
+        </w:rPr>
+        <w:t xml:space="preserve"> 4005</w:t>
       </w:r>
     </w:p>
     <w:p>
@@ -239,6 +250,7 @@
           <w:szCs w:val="28"/>
         </w:rPr>
       </w:pPr>
+      <w:proofErr w:type="spellStart"/>
       <w:r>
         <w:rPr>
           <w:b/>
@@ -248,6 +260,7 @@
         </w:rPr>
         <w:t>WiFi</w:t>
       </w:r>
+      <w:proofErr w:type="spellEnd"/>
       <w:r>
         <w:rPr>
           <w:sz w:val="28"/>
@@ -2551,6 +2564,7 @@
           <w:shd w:val="clear" w:color="auto" w:fill="FFFFFF"/>
         </w:rPr>
       </w:pPr>
+      <w:proofErr w:type="gramStart"/>
       <w:r>
         <w:rPr>
           <w:rFonts w:cs="Arial"/>
@@ -2567,7 +2581,17 @@
           <w:szCs w:val="38"/>
           <w:shd w:val="clear" w:color="auto" w:fill="FFFFFF"/>
         </w:rPr>
-        <w:t xml:space="preserve"> MPR 4005</w:t>
+        <w:t xml:space="preserve"> MPR</w:t>
+      </w:r>
+      <w:proofErr w:type="gramEnd"/>
+      <w:r>
+        <w:rPr>
+          <w:rFonts w:cs="Arial"/>
+          <w:sz w:val="38"/>
+          <w:szCs w:val="38"/>
+          <w:shd w:val="clear" w:color="auto" w:fill="FFFFFF"/>
+        </w:rPr>
+        <w:t xml:space="preserve"> 4005</w:t>
       </w:r>
     </w:p>
     <w:p>
@@ -2580,6 +2604,7 @@
           <w:szCs w:val="28"/>
         </w:rPr>
       </w:pPr>
+      <w:proofErr w:type="spellStart"/>
       <w:r>
         <w:rPr>
           <w:b/>
@@ -2589,6 +2614,7 @@
         </w:rPr>
         <w:t>WiFi</w:t>
       </w:r>
+      <w:proofErr w:type="spellEnd"/>
       <w:r>
         <w:rPr>
           <w:sz w:val="28"/>
@@ -3392,19 +3418,7 @@
                 <w:sz w:val="26"/>
                 <w:szCs w:val="26"/>
               </w:rPr>
-              <w:t>1</w:t>
-            </w:r>
-            <w:r>
-              <w:rPr>
-                <w:rFonts w:ascii="Calibri" w:eastAsia="Times New Roman" w:hAnsi="Calibri" w:cs="Calibri"/>
-                <w:b/>
-                <w:bCs/>
-                <w:color w:val="FFFFFF"/>
-                <w:kern w:val="24"/>
-                <w:sz w:val="26"/>
-                <w:szCs w:val="26"/>
-              </w:rPr>
-              <w:t>1</w:t>
+              <w:t>11</w:t>
             </w:r>
             <w:r>
               <w:rPr>
@@ -4447,7 +4461,7 @@
                 <w:sz w:val="26"/>
                 <w:szCs w:val="26"/>
               </w:rPr>
-              <w:t>3</w:t>
+              <w:t>4</w:t>
             </w:r>
             <w:r>
               <w:rPr>
@@ -4459,8 +4473,22 @@
                 <w:sz w:val="26"/>
                 <w:szCs w:val="26"/>
               </w:rPr>
-              <w:t>:45</w:t>
-            </w:r>
+              <w:t>:</w:t>
+            </w:r>
+            <w:r>
+              <w:rPr>
+                <w:rFonts w:ascii="Calibri" w:eastAsia="Times New Roman" w:hAnsi="Calibri" w:cs="Calibri"/>
+                <w:b/>
+                <w:bCs/>
+                <w:color w:val="FFFFFF"/>
+                <w:kern w:val="24"/>
+                <w:sz w:val="26"/>
+                <w:szCs w:val="26"/>
+              </w:rPr>
+              <w:t>30</w:t>
+            </w:r>
+            <w:bookmarkStart w:id="6" w:name="_GoBack"/>
+            <w:bookmarkEnd w:id="6"/>
           </w:p>
         </w:tc>
         <w:tc>
@@ -4556,8 +4584,6 @@
           <w:szCs w:val="32"/>
         </w:rPr>
       </w:pPr>
-      <w:bookmarkStart w:id="6" w:name="_GoBack"/>
-      <w:bookmarkEnd w:id="6"/>
     </w:p>
     <w:p>
       <w:pPr>
@@ -7206,6 +7232,12 @@
 </file>
 
 <file path=customXml/item1.xml><?xml version="1.0" encoding="utf-8"?>
+<p:properties xmlns:p="http://schemas.microsoft.com/office/2006/metadata/properties" xmlns:xsi="http://www.w3.org/2001/XMLSchema-instance" xmlns:pc="http://schemas.microsoft.com/office/infopath/2007/PartnerControls">
+  <documentManagement/>
+</p:properties>
+</file>
+
+<file path=customXml/item2.xml><?xml version="1.0" encoding="utf-8"?>
 <ct:contentTypeSchema xmlns:ct="http://schemas.microsoft.com/office/2006/metadata/contentType" xmlns:ma="http://schemas.microsoft.com/office/2006/metadata/properties/metaAttributes" ct:_="" ma:_="" ma:contentTypeName="Document" ma:contentTypeID="0x01010075833FF589E45A4BA847AE22271E45A0" ma:contentTypeVersion="2" ma:contentTypeDescription="Create a new document." ma:contentTypeScope="" ma:versionID="a2be94ab6fac176efb9644e777ac48ed">
   <xsd:schema xmlns:xsd="http://www.w3.org/2001/XMLSchema" xmlns:xs="http://www.w3.org/2001/XMLSchema" xmlns:p="http://schemas.microsoft.com/office/2006/metadata/properties" xmlns:ns2="a14ba694-d9a1-4457-b2c3-7569ec527aa1" targetNamespace="http://schemas.microsoft.com/office/2006/metadata/properties" ma:root="true" ma:fieldsID="ba7465b8cd4bde54364ed2e4bedb04ad" ns2:_="">
     <xsd:import namespace="a14ba694-d9a1-4457-b2c3-7569ec527aa1"/>
@@ -7337,12 +7369,6 @@
 </ct:contentTypeSchema>
 </file>
 
-<file path=customXml/item2.xml><?xml version="1.0" encoding="utf-8"?>
-<p:properties xmlns:p="http://schemas.microsoft.com/office/2006/metadata/properties" xmlns:xsi="http://www.w3.org/2001/XMLSchema-instance" xmlns:pc="http://schemas.microsoft.com/office/infopath/2007/PartnerControls">
-  <documentManagement/>
-</p:properties>
-</file>
-
 <file path=customXml/item3.xml><?xml version="1.0" encoding="utf-8"?>
 <?mso-contentType ?>
 <FormTemplates xmlns="http://schemas.microsoft.com/sharepoint/v3/contenttype/forms">
@@ -7353,6 +7379,15 @@
 </file>
 
 <file path=customXml/itemProps1.xml><?xml version="1.0" encoding="utf-8"?>
+<ds:datastoreItem xmlns:ds="http://schemas.openxmlformats.org/officeDocument/2006/customXml" ds:itemID="{6AC2090C-28C5-425F-8258-C7D347769AFE}">
+  <ds:schemaRefs>
+    <ds:schemaRef ds:uri="http://schemas.microsoft.com/office/2006/metadata/properties"/>
+    <ds:schemaRef ds:uri="http://schemas.microsoft.com/office/infopath/2007/PartnerControls"/>
+  </ds:schemaRefs>
+</ds:datastoreItem>
+</file>
+
+<file path=customXml/itemProps2.xml><?xml version="1.0" encoding="utf-8"?>
 <ds:datastoreItem xmlns:ds="http://schemas.openxmlformats.org/officeDocument/2006/customXml" ds:itemID="{0FF7B6BD-866D-4236-B266-51A8234EFC21}">
   <ds:schemaRefs>
     <ds:schemaRef ds:uri="http://schemas.microsoft.com/office/2006/metadata/contentType"/>
@@ -7370,15 +7405,6 @@
 </ds:datastoreItem>
 </file>
 
-<file path=customXml/itemProps2.xml><?xml version="1.0" encoding="utf-8"?>
-<ds:datastoreItem xmlns:ds="http://schemas.openxmlformats.org/officeDocument/2006/customXml" ds:itemID="{6AC2090C-28C5-425F-8258-C7D347769AFE}">
-  <ds:schemaRefs>
-    <ds:schemaRef ds:uri="http://schemas.microsoft.com/office/2006/metadata/properties"/>
-    <ds:schemaRef ds:uri="http://schemas.microsoft.com/office/infopath/2007/PartnerControls"/>
-  </ds:schemaRefs>
-</ds:datastoreItem>
-</file>
-
 <file path=customXml/itemProps3.xml><?xml version="1.0" encoding="utf-8"?>
 <ds:datastoreItem xmlns:ds="http://schemas.openxmlformats.org/officeDocument/2006/customXml" ds:itemID="{94B1118A-3A8D-4DD5-AB05-AB86D555BC94}">
   <ds:schemaRefs>

</xml_diff>